<commit_message>
Suppresion de deux fonctions non utilisées
</commit_message>
<xml_diff>
--- a/SpaceInvaderWord.docx
+++ b/SpaceInvaderWord.docx
@@ -10,7 +10,6 @@
           <w:szCs w:val="44"/>
         </w:rPr>
       </w:pPr>
-      <w:proofErr w:type="spellStart"/>
       <w:r>
         <w:rPr>
           <w:sz w:val="44"/>
@@ -18,7 +17,6 @@
         </w:rPr>
         <w:t>Space-Invader</w:t>
       </w:r>
-      <w:proofErr w:type="spellEnd"/>
     </w:p>
     <w:p>
       <w:pPr>
@@ -56,8 +54,6 @@
         </w:rPr>
         <w:t>e n’ai pas reçu d’aide du début à la fin</w:t>
       </w:r>
-      <w:bookmarkStart w:id="0" w:name="_GoBack"/>
-      <w:bookmarkEnd w:id="0"/>
       <w:r>
         <w:rPr>
           <w:sz w:val="24"/>
@@ -361,6 +357,35 @@
         </w:rPr>
         <w:t>Pas de collision entre le joueur et les ennemies</w:t>
       </w:r>
+    </w:p>
+    <w:p>
+      <w:pPr>
+        <w:pStyle w:val="Paragraphedeliste"/>
+        <w:numPr>
+          <w:ilvl w:val="0"/>
+          <w:numId w:val="1"/>
+        </w:numPr>
+        <w:rPr>
+          <w:sz w:val="24"/>
+          <w:szCs w:val="24"/>
+        </w:rPr>
+      </w:pPr>
+      <w:r>
+        <w:rPr>
+          <w:sz w:val="24"/>
+          <w:szCs w:val="24"/>
+        </w:rPr>
+        <w:t>La génération des ennemies après avoir battu la première salve n’est pas optimal</w:t>
+      </w:r>
+      <w:r>
+        <w:rPr>
+          <w:sz w:val="24"/>
+          <w:szCs w:val="24"/>
+        </w:rPr>
+        <w:t>e</w:t>
+      </w:r>
+      <w:bookmarkStart w:id="0" w:name="_GoBack"/>
+      <w:bookmarkEnd w:id="0"/>
     </w:p>
     <w:sectPr>
       <w:pgSz w:w="11906" w:h="16838"/>

</xml_diff>

<commit_message>
Ajout de la collision entre le joueur et les blocs
</commit_message>
<xml_diff>
--- a/SpaceInvaderWord.docx
+++ b/SpaceInvaderWord.docx
@@ -164,15 +164,10 @@
           <w:sz w:val="24"/>
           <w:szCs w:val="24"/>
         </w:rPr>
-        <w:t xml:space="preserve"> </w:t>
-      </w:r>
-      <w:r>
-        <w:rPr>
-          <w:sz w:val="24"/>
-          <w:szCs w:val="24"/>
-        </w:rPr>
-        <w:t>J’ai fait quelques changements de textures</w:t>
-      </w:r>
+        <w:t>Le joueur perd une vie au contact d’un bloc</w:t>
+      </w:r>
+      <w:bookmarkStart w:id="0" w:name="_GoBack"/>
+      <w:bookmarkEnd w:id="0"/>
     </w:p>
     <w:p>
       <w:pPr>
@@ -191,7 +186,14 @@
           <w:sz w:val="24"/>
           <w:szCs w:val="24"/>
         </w:rPr>
-        <w:t>J’ai aussi limité les déplacements du joueur à la taille de la fenêtre</w:t>
+        <w:t xml:space="preserve"> </w:t>
+      </w:r>
+      <w:r>
+        <w:rPr>
+          <w:sz w:val="24"/>
+          <w:szCs w:val="24"/>
+        </w:rPr>
+        <w:t>J’ai fait quelques changements de textures</w:t>
       </w:r>
     </w:p>
     <w:p>
@@ -211,7 +213,7 @@
           <w:sz w:val="24"/>
           <w:szCs w:val="24"/>
         </w:rPr>
-        <w:t>Le nombre d’ennemies a été changé</w:t>
+        <w:t>J’ai aussi limité les déplacements du joueur à la taille de la fenêtre</w:t>
       </w:r>
     </w:p>
     <w:p>
@@ -231,7 +233,7 @@
           <w:sz w:val="24"/>
           <w:szCs w:val="24"/>
         </w:rPr>
-        <w:t>Le boss a maintenant un montant de vie précis (3 coups pour le battre)</w:t>
+        <w:t>Le nombre d’ennemies a été changé</w:t>
       </w:r>
     </w:p>
     <w:p>
@@ -251,30 +253,7 @@
           <w:sz w:val="24"/>
           <w:szCs w:val="24"/>
         </w:rPr>
-        <w:t>Maintenant les missiles du boss traversent les blocs</w:t>
-      </w:r>
-    </w:p>
-    <w:p>
-      <w:pPr>
-        <w:rPr>
-          <w:sz w:val="24"/>
-          <w:szCs w:val="24"/>
-        </w:rPr>
-      </w:pPr>
-    </w:p>
-    <w:p>
-      <w:pPr>
-        <w:rPr>
-          <w:sz w:val="24"/>
-          <w:szCs w:val="24"/>
-        </w:rPr>
-      </w:pPr>
-      <w:r>
-        <w:rPr>
-          <w:sz w:val="24"/>
-          <w:szCs w:val="24"/>
-        </w:rPr>
-        <w:t>Les points que j’aurai aimé modifier :</w:t>
+        <w:t>Le boss a maintenant un montant de vie précis (3 coups pour le battre)</w:t>
       </w:r>
     </w:p>
     <w:p>
@@ -294,14 +273,30 @@
           <w:sz w:val="24"/>
           <w:szCs w:val="24"/>
         </w:rPr>
-        <w:t xml:space="preserve">Il y a un ralentissement lorsque le joueur se rapproche trop des bords </w:t>
-      </w:r>
-      <w:r>
-        <w:rPr>
-          <w:sz w:val="24"/>
-          <w:szCs w:val="24"/>
-        </w:rPr>
-        <w:t>de la fenêtre</w:t>
+        <w:t>Maintenant les missiles du boss traversent les blocs</w:t>
+      </w:r>
+    </w:p>
+    <w:p>
+      <w:pPr>
+        <w:rPr>
+          <w:sz w:val="24"/>
+          <w:szCs w:val="24"/>
+        </w:rPr>
+      </w:pPr>
+    </w:p>
+    <w:p>
+      <w:pPr>
+        <w:rPr>
+          <w:sz w:val="24"/>
+          <w:szCs w:val="24"/>
+        </w:rPr>
+      </w:pPr>
+      <w:r>
+        <w:rPr>
+          <w:sz w:val="24"/>
+          <w:szCs w:val="24"/>
+        </w:rPr>
+        <w:t>Les points que j’aurai aimé modifier :</w:t>
       </w:r>
     </w:p>
     <w:p>
@@ -321,21 +316,14 @@
           <w:sz w:val="24"/>
           <w:szCs w:val="24"/>
         </w:rPr>
-        <w:t xml:space="preserve">Le </w:t>
-      </w:r>
-      <w:r>
-        <w:rPr>
-          <w:sz w:val="24"/>
-          <w:szCs w:val="24"/>
-        </w:rPr>
-        <w:t>joueur</w:t>
-      </w:r>
-      <w:r>
-        <w:rPr>
-          <w:sz w:val="24"/>
-          <w:szCs w:val="24"/>
-        </w:rPr>
-        <w:t xml:space="preserve"> passe à travers les blocs</w:t>
+        <w:t xml:space="preserve">Il y a un ralentissement lorsque le joueur se rapproche trop des bords </w:t>
+      </w:r>
+      <w:r>
+        <w:rPr>
+          <w:sz w:val="24"/>
+          <w:szCs w:val="24"/>
+        </w:rPr>
+        <w:t>de la fenêtre</w:t>
       </w:r>
     </w:p>
     <w:p>
@@ -355,7 +343,21 @@
           <w:sz w:val="24"/>
           <w:szCs w:val="24"/>
         </w:rPr>
-        <w:t>Pas de collision entre le joueur et les ennemies</w:t>
+        <w:t xml:space="preserve">Le </w:t>
+      </w:r>
+      <w:r>
+        <w:rPr>
+          <w:sz w:val="24"/>
+          <w:szCs w:val="24"/>
+        </w:rPr>
+        <w:t>joueur</w:t>
+      </w:r>
+      <w:r>
+        <w:rPr>
+          <w:sz w:val="24"/>
+          <w:szCs w:val="24"/>
+        </w:rPr>
+        <w:t xml:space="preserve"> passe à travers les blocs</w:t>
       </w:r>
     </w:p>
     <w:p>
@@ -375,6 +377,26 @@
           <w:sz w:val="24"/>
           <w:szCs w:val="24"/>
         </w:rPr>
+        <w:t>Pas de collision entre le joueur et les ennemies</w:t>
+      </w:r>
+    </w:p>
+    <w:p>
+      <w:pPr>
+        <w:pStyle w:val="Paragraphedeliste"/>
+        <w:numPr>
+          <w:ilvl w:val="0"/>
+          <w:numId w:val="1"/>
+        </w:numPr>
+        <w:rPr>
+          <w:sz w:val="24"/>
+          <w:szCs w:val="24"/>
+        </w:rPr>
+      </w:pPr>
+      <w:r>
+        <w:rPr>
+          <w:sz w:val="24"/>
+          <w:szCs w:val="24"/>
+        </w:rPr>
         <w:t>La génération des ennemies après avoir battu la première salve n’est pas optimal</w:t>
       </w:r>
       <w:r>
@@ -384,8 +406,6 @@
         </w:rPr>
         <w:t>e</w:t>
       </w:r>
-      <w:bookmarkStart w:id="0" w:name="_GoBack"/>
-      <w:bookmarkEnd w:id="0"/>
     </w:p>
     <w:sectPr>
       <w:pgSz w:w="11906" w:h="16838"/>

</xml_diff>